<commit_message>
Agrego Cosas del Cap5
</commit_message>
<xml_diff>
--- a/Segundo Cuatri/Informe Final - Bonomi.docx
+++ b/Segundo Cuatri/Informe Final - Bonomi.docx
@@ -15761,6 +15761,28 @@
               <w:t>El sistema está pensado para tener un esquema de disponibilidad, una vez que se pase de Testing a Producción, tendrá una semana de disponibilidad para personas preseleccionadas. Luego de esto pasara una última semana fuera de servicio para últimos retoques. Para finalmente lanzar la aplicación al público, en caso de tener que bajar el servicio los usuarios serán notificados previamente.</w:t>
             </w:r>
           </w:p>
+          <w:p>
+            <w:pPr>
+              <w:jc w:val="center"/>
+              <w:rPr>
+                <w:rFonts w:ascii="Calibri" w:hAnsi="Calibri" w:cs="Calibri"/>
+                <w:color w:val="000000"/>
+                <w:sz w:val="22"/>
+                <w:szCs w:val="22"/>
+                <w:lang w:val="es-AR"/>
+              </w:rPr>
+            </w:pPr>
+            <w:r>
+              <w:rPr>
+                <w:rFonts w:ascii="Calibri" w:hAnsi="Calibri" w:cs="Calibri"/>
+                <w:color w:val="000000"/>
+                <w:sz w:val="22"/>
+                <w:szCs w:val="22"/>
+                <w:lang w:val="es-AR"/>
+              </w:rPr>
+              <w:t>Una vez en producción el sistema estará disponible 24 horas, los 7 días de la semana.</w:t>
+            </w:r>
+          </w:p>
         </w:tc>
       </w:tr>
       <w:tr>
@@ -16355,6 +16377,27 @@
         </w:rPr>
         <w:lastRenderedPageBreak/>
         <w:t>Casos de Uso</w:t>
+      </w:r>
+    </w:p>
+    <w:p>
+      <w:pPr>
+        <w:rPr>
+          <w:lang w:val="es-AR"/>
+        </w:rPr>
+      </w:pPr>
+    </w:p>
+    <w:p>
+      <w:pPr>
+        <w:spacing w:line="480" w:lineRule="auto"/>
+        <w:rPr>
+          <w:lang w:val="es-AR"/>
+        </w:rPr>
+      </w:pPr>
+      <w:r>
+        <w:rPr>
+          <w:lang w:val="es-AR"/>
+        </w:rPr>
+        <w:t>A continuación, se detallan los casos de uso que contemplan los requerimientos mencionados anteriormente.</w:t>
       </w:r>
     </w:p>
     <w:p>
@@ -17559,6 +17602,7 @@
                 <w:szCs w:val="20"/>
                 <w:lang w:val="es-AR"/>
               </w:rPr>
+              <w:lastRenderedPageBreak/>
               <w:t>Secuencia Normal</w:t>
             </w:r>
           </w:p>
@@ -17588,6 +17632,7 @@
                 <w:szCs w:val="20"/>
                 <w:lang w:val="es-AR"/>
               </w:rPr>
+              <w:lastRenderedPageBreak/>
               <w:t>1</w:t>
             </w:r>
           </w:p>
@@ -17966,7 +18011,6 @@
                 <w:szCs w:val="20"/>
                 <w:lang w:val="es-AR"/>
               </w:rPr>
-              <w:lastRenderedPageBreak/>
               <w:t xml:space="preserve">Excepción </w:t>
             </w:r>
           </w:p>
@@ -19101,6 +19145,7 @@
                 <w:szCs w:val="20"/>
                 <w:lang w:val="es-AR"/>
               </w:rPr>
+              <w:lastRenderedPageBreak/>
               <w:t>Post-Condición</w:t>
             </w:r>
           </w:p>
@@ -20463,41 +20508,6 @@
         </w:tc>
       </w:tr>
     </w:tbl>
-    <w:p>
-      <w:pPr>
-        <w:rPr>
-          <w:lang w:val="es-AR"/>
-        </w:rPr>
-      </w:pPr>
-    </w:p>
-    <w:p>
-      <w:pPr>
-        <w:rPr>
-          <w:lang w:val="es-AR"/>
-        </w:rPr>
-      </w:pPr>
-    </w:p>
-    <w:p>
-      <w:pPr>
-        <w:rPr>
-          <w:lang w:val="es-AR"/>
-        </w:rPr>
-      </w:pPr>
-    </w:p>
-    <w:p>
-      <w:pPr>
-        <w:rPr>
-          <w:lang w:val="es-AR"/>
-        </w:rPr>
-      </w:pPr>
-    </w:p>
-    <w:p>
-      <w:pPr>
-        <w:rPr>
-          <w:lang w:val="es-AR"/>
-        </w:rPr>
-      </w:pPr>
-    </w:p>
     <w:p>
       <w:pPr>
         <w:rPr>
@@ -24428,7 +24438,7 @@
       <w:bookmarkEnd w:id="15"/>
       <w:r>
         <w:lastRenderedPageBreak/>
-        <w:t>BIBLIOGRAFÍA (HAY QUE PONER MÍNIMO 10)</w:t>
+        <w:t>BIBLIOGRAFÍA</w:t>
       </w:r>
     </w:p>
     <w:p>
@@ -24632,19 +24642,7 @@
           <w:shd w:val="clear" w:color="auto" w:fill="FFFFFF"/>
           <w:lang w:val="es-AR"/>
         </w:rPr>
-        <w:t>UML Práctico: Aprende UML paso a paso</w:t>
-      </w:r>
-      <w:r>
-        <w:rPr>
-          <w:b/>
-          <w:bCs/>
-          <w:color w:val="222222"/>
-          <w:sz w:val="21"/>
-          <w:szCs w:val="21"/>
-          <w:shd w:val="clear" w:color="auto" w:fill="FFFFFF"/>
-          <w:lang w:val="es-AR"/>
-        </w:rPr>
-        <w:t xml:space="preserve"> - </w:t>
+        <w:t xml:space="preserve">UML Práctico: Aprende UML paso a paso - </w:t>
       </w:r>
       <w:r>
         <w:rPr>
@@ -27589,28 +27587,28 @@
 </file>
 
 <file path=customXml/item1.xml><?xml version="1.0" encoding="utf-8"?>
-<b:Sources xmlns:b="http://schemas.openxmlformats.org/officeDocument/2006/bibliography" xmlns="http://schemas.openxmlformats.org/officeDocument/2006/bibliography" SelectedStyle="\APASixthEditionOfficeOnline.xsl" StyleName="APA" Version="6"/>
-</file>
-
-<file path=customXml/item2.xml><?xml version="1.0" encoding="utf-8"?>
 <go:gDocsCustomXmlDataStorage xmlns:go="http://customooxmlschemas.google.com/" xmlns:r="http://schemas.openxmlformats.org/officeDocument/2006/relationships">
   <go:docsCustomData xmlns:go="http://customooxmlschemas.google.com/" roundtripDataSignature="AMtx7miN68KrVj36wrejfjqHW291p0DMbA==">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</go:docsCustomData>
 </go:gDocsCustomXmlDataStorage>
 </file>
 
-<file path=customXml/itemProps1.xml><?xml version="1.0" encoding="utf-8"?>
-<ds:datastoreItem xmlns:ds="http://schemas.openxmlformats.org/officeDocument/2006/customXml" ds:itemID="{46647248-E5B0-4959-8B29-4A4BD89DC92A}">
-  <ds:schemaRefs>
-    <ds:schemaRef ds:uri="http://schemas.openxmlformats.org/officeDocument/2006/bibliography"/>
-  </ds:schemaRefs>
-</ds:datastoreItem>
+<file path=customXml/item2.xml><?xml version="1.0" encoding="utf-8"?>
+<b:Sources xmlns:b="http://schemas.openxmlformats.org/officeDocument/2006/bibliography" xmlns="http://schemas.openxmlformats.org/officeDocument/2006/bibliography" SelectedStyle="\APASixthEditionOfficeOnline.xsl" StyleName="APA" Version="6"/>
 </file>
 
-<file path=customXml/itemProps2.xml><?xml version="1.0" encoding="utf-8"?>
+<file path=customXml/itemProps1.xml><?xml version="1.0" encoding="utf-8"?>
 <ds:datastoreItem xmlns:ds="http://schemas.openxmlformats.org/officeDocument/2006/customXml" ds:itemID="{11111111-1234-1234-1234-123412341234}">
   <ds:schemaRefs>
     <ds:schemaRef ds:uri="http://customooxmlschemas.google.com/"/>
     <ds:schemaRef ds:uri="http://schemas.openxmlformats.org/officeDocument/2006/relationships"/>
   </ds:schemaRefs>
 </ds:datastoreItem>
+</file>
+
+<file path=customXml/itemProps2.xml><?xml version="1.0" encoding="utf-8"?>
+<ds:datastoreItem xmlns:ds="http://schemas.openxmlformats.org/officeDocument/2006/customXml" ds:itemID="{46647248-E5B0-4959-8B29-4A4BD89DC92A}">
+  <ds:schemaRefs>
+    <ds:schemaRef ds:uri="http://schemas.openxmlformats.org/officeDocument/2006/bibliography"/>
+  </ds:schemaRefs>
+</ds:datastoreItem>
 </file>
</xml_diff>